<commit_message>
Added a pdf and added links
</commit_message>
<xml_diff>
--- a/Resume.docx
+++ b/Resume.docx
@@ -356,7 +356,7 @@
       </w:pPr>
       <w:r>
         <w:pict w14:anchorId="36463EE3">
-          <v:shape id="Graphic 5" o:spid="_x0000_i1027" type="#_x0000_t75" alt="Email with solid fill" style="width:19.7pt;height:19.7pt;visibility:visible" o:gfxdata="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">
+          <v:shape id="Graphic 5" o:spid="_x0000_i1027" type="#_x0000_t75" alt="Email with solid fill" style="width:20.35pt;height:20.35pt;visibility:visible" o:gfxdata="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">
             <v:imagedata r:id="rId8" o:title="" cropbottom="-333f" cropleft="-1752f" cropright="-2103f"/>
           </v:shape>
         </w:pict>
@@ -552,15 +552,18 @@
         </w:rPr>
         <w:t xml:space="preserve">  </w:t>
       </w:r>
-      <w:r>
-        <w:rPr>
-          <w:rFonts w:ascii="Noto Sans" w:hAnsi="Noto Sans" w:cs="Noto Sans"/>
-          <w:position w:val="10"/>
-          <w:sz w:val="24"/>
-          <w:szCs w:val="24"/>
-        </w:rPr>
-        <w:t>https://ssjshivam.github.io</w:t>
-      </w:r>
+      <w:hyperlink r:id="rId13" w:history="1">
+        <w:r>
+          <w:rPr>
+            <w:rStyle w:val="Hyperlink"/>
+            <w:rFonts w:ascii="Noto Sans" w:hAnsi="Noto Sans" w:cs="Noto Sans"/>
+            <w:position w:val="10"/>
+            <w:sz w:val="24"/>
+            <w:szCs w:val="24"/>
+          </w:rPr>
+          <w:t>https://ssjshivam.github.io</w:t>
+        </w:r>
+      </w:hyperlink>
     </w:p>
     <w:p>
       <w:pPr>
@@ -576,23 +579,26 @@
       </w:pPr>
       <w:r>
         <w:pict w14:anchorId="6A62C1B3">
-          <v:shape id="Picture 16" o:spid="_x0000_i1028" type="#_x0000_t75" style="width:17.15pt;height:17.15pt;visibility:visible;mso-wrap-style:square">
-            <v:imagedata r:id="rId13" o:title=""/>
+          <v:shape id="Picture 16" o:spid="_x0000_i1028" type="#_x0000_t75" style="width:17.2pt;height:17.2pt;visibility:visible;mso-wrap-style:square">
+            <v:imagedata r:id="rId14" o:title=""/>
           </v:shape>
         </w:pict>
       </w:r>
       <w:r>
         <w:t xml:space="preserve">  </w:t>
       </w:r>
-      <w:r>
-        <w:rPr>
-          <w:rFonts w:ascii="Noto Sans" w:hAnsi="Noto Sans" w:cs="Noto Sans"/>
-          <w:position w:val="10"/>
-          <w:sz w:val="18"/>
-          <w:szCs w:val="18"/>
-        </w:rPr>
-        <w:t>https://www.linkedin.com/in/ssjshivam</w:t>
-      </w:r>
+      <w:hyperlink r:id="rId15" w:history="1">
+        <w:r>
+          <w:rPr>
+            <w:rStyle w:val="Hyperlink"/>
+            <w:rFonts w:ascii="Noto Sans" w:hAnsi="Noto Sans" w:cs="Noto Sans"/>
+            <w:position w:val="10"/>
+            <w:sz w:val="18"/>
+            <w:szCs w:val="18"/>
+          </w:rPr>
+          <w:t>https://www.linkedin.com/in/ssjshivam</w:t>
+        </w:r>
+      </w:hyperlink>
     </w:p>
     <w:tbl>
       <w:tblPr>
@@ -798,6 +804,14 @@
         <w:tblStyle w:val="TableGrid"/>
         <w:tblW w:w="0" w:type="auto"/>
         <w:jc w:val="center"/>
+        <w:tblBorders>
+          <w:top w:val="none" w:sz="0" w:space="0" w:color="auto"/>
+          <w:left w:val="none" w:sz="0" w:space="0" w:color="auto"/>
+          <w:bottom w:val="none" w:sz="0" w:space="0" w:color="auto"/>
+          <w:right w:val="none" w:sz="0" w:space="0" w:color="auto"/>
+          <w:insideH w:val="none" w:sz="0" w:space="0" w:color="auto"/>
+          <w:insideV w:val="none" w:sz="0" w:space="0" w:color="auto"/>
+        </w:tblBorders>
         <w:shd w:val="clear" w:color="auto" w:fill="404040" w:themeFill="text1" w:themeFillTint="BF"/>
         <w:tblLook w:val="04A0" w:firstRow="1" w:lastRow="0" w:firstColumn="1" w:lastColumn="0" w:noHBand="0" w:noVBand="1"/>
       </w:tblPr>
@@ -863,10 +877,10 @@
         <mc:AlternateContent>
           <mc:Choice Requires="wps">
             <w:drawing>
-              <wp:anchor distT="0" distB="0" distL="114300" distR="114300" simplePos="0" relativeHeight="251662336" behindDoc="0" locked="0" layoutInCell="1" allowOverlap="1" wp14:anchorId="7876CA17" wp14:editId="26279004">
+              <wp:anchor distT="0" distB="0" distL="114300" distR="114300" simplePos="0" relativeHeight="251662336" behindDoc="0" locked="0" layoutInCell="1" allowOverlap="1" wp14:anchorId="7876CA17" wp14:editId="333B9460">
                 <wp:simplePos x="0" y="0"/>
                 <wp:positionH relativeFrom="column">
-                  <wp:posOffset>1485900</wp:posOffset>
+                  <wp:posOffset>1492526</wp:posOffset>
                 </wp:positionH>
                 <wp:positionV relativeFrom="paragraph">
                   <wp:posOffset>187325</wp:posOffset>
@@ -933,7 +947,7 @@
           </mc:Choice>
           <mc:Fallback>
             <w:pict>
-              <v:roundrect w14:anchorId="72830D58" id="Rectangle: Rounded Corners 6" o:spid="_x0000_s1026" style="position:absolute;margin-left:117pt;margin-top:14.75pt;width:68.05pt;height:8.25pt;z-index:251662336;visibility:visible;mso-wrap-style:square;mso-width-percent:0;mso-height-percent:0;mso-wrap-distance-left:9pt;mso-wrap-distance-top:0;mso-wrap-distance-right:9pt;mso-wrap-distance-bottom:0;mso-position-horizontal:absolute;mso-position-horizontal-relative:text;mso-position-vertical:absolute;mso-position-vertical-relative:text;mso-width-percent:0;mso-height-percent:0;mso-width-relative:margin;mso-height-relative:margin;v-text-anchor:middle" arcsize="10923f" o:gfxdata="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" fillcolor="#393737 [814]" stroked="f" strokeweight="1pt">
+              <v:roundrect w14:anchorId="6B67BF8D" id="Rectangle: Rounded Corners 6" o:spid="_x0000_s1026" style="position:absolute;margin-left:117.5pt;margin-top:14.75pt;width:68.05pt;height:8.25pt;z-index:251662336;visibility:visible;mso-wrap-style:square;mso-width-percent:0;mso-height-percent:0;mso-wrap-distance-left:9pt;mso-wrap-distance-top:0;mso-wrap-distance-right:9pt;mso-wrap-distance-bottom:0;mso-position-horizontal:absolute;mso-position-horizontal-relative:text;mso-position-vertical:absolute;mso-position-vertical-relative:text;mso-width-percent:0;mso-height-percent:0;mso-width-relative:margin;mso-height-relative:margin;v-text-anchor:middle" arcsize="10923f" o:gfxdata="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" fillcolor="#393737 [814]" stroked="f" strokeweight="1pt">
                 <v:stroke joinstyle="miter"/>
               </v:roundrect>
             </w:pict>
@@ -974,7 +988,7 @@
                     </pic:cNvPicPr>
                   </pic:nvPicPr>
                   <pic:blipFill>
-                    <a:blip r:embed="rId14">
+                    <a:blip r:embed="rId16">
                       <a:extLst>
                         <a:ext uri="{28A0092B-C50C-407E-A947-70E740481C1C}">
                           <a14:useLocalDpi xmlns:a14="http://schemas.microsoft.com/office/drawing/2010/main" val="0"/>
@@ -1601,13 +1615,13 @@
         <mc:AlternateContent>
           <mc:Choice Requires="wps">
             <w:drawing>
-              <wp:anchor distT="0" distB="0" distL="114300" distR="114300" simplePos="0" relativeHeight="251677696" behindDoc="0" locked="0" layoutInCell="1" allowOverlap="1" wp14:anchorId="23C30E80" wp14:editId="2324D653">
+              <wp:anchor distT="0" distB="0" distL="114300" distR="114300" simplePos="0" relativeHeight="251677696" behindDoc="0" locked="0" layoutInCell="1" allowOverlap="1" wp14:anchorId="23C30E80" wp14:editId="71F1D0ED">
                 <wp:simplePos x="0" y="0"/>
                 <wp:positionH relativeFrom="column">
-                  <wp:posOffset>1484453</wp:posOffset>
+                  <wp:posOffset>1483995</wp:posOffset>
                 </wp:positionH>
                 <wp:positionV relativeFrom="paragraph">
-                  <wp:posOffset>94615</wp:posOffset>
+                  <wp:posOffset>95603</wp:posOffset>
                 </wp:positionV>
                 <wp:extent cx="828000" cy="104775"/>
                 <wp:effectExtent l="0" t="0" r="0" b="9525"/>
@@ -1672,7 +1686,7 @@
           </mc:Choice>
           <mc:Fallback>
             <w:pict>
-              <v:roundrect w14:anchorId="47D504CF" id="Rectangle: Rounded Corners 16" o:spid="_x0000_s1026" style="position:absolute;margin-left:116.9pt;margin-top:7.45pt;width:65.2pt;height:8.25pt;z-index:251677696;visibility:visible;mso-wrap-style:square;mso-width-percent:0;mso-height-percent:0;mso-wrap-distance-left:9pt;mso-wrap-distance-top:0;mso-wrap-distance-right:9pt;mso-wrap-distance-bottom:0;mso-position-horizontal:absolute;mso-position-horizontal-relative:text;mso-position-vertical:absolute;mso-position-vertical-relative:text;mso-width-percent:0;mso-height-percent:0;mso-width-relative:margin;mso-height-relative:margin;v-text-anchor:middle" arcsize="10923f" o:gfxdata="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" fillcolor="#404040 [2429]" stroked="f" strokeweight="1pt">
+              <v:roundrect w14:anchorId="2B41D38C" id="Rectangle: Rounded Corners 16" o:spid="_x0000_s1026" style="position:absolute;margin-left:116.85pt;margin-top:7.55pt;width:65.2pt;height:8.25pt;z-index:251677696;visibility:visible;mso-wrap-style:square;mso-width-percent:0;mso-height-percent:0;mso-wrap-distance-left:9pt;mso-wrap-distance-top:0;mso-wrap-distance-right:9pt;mso-wrap-distance-bottom:0;mso-position-horizontal:absolute;mso-position-horizontal-relative:text;mso-position-vertical:absolute;mso-position-vertical-relative:text;mso-width-percent:0;mso-height-percent:0;mso-width-relative:margin;mso-height-relative:margin;v-text-anchor:middle" arcsize="10923f" o:gfxdata="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" fillcolor="#404040 [2429]" stroked="f" strokeweight="1pt">
                 <v:stroke joinstyle="miter"/>
               </v:roundrect>
             </w:pict>
@@ -2532,14 +2546,14 @@
         <v:path o:extrusionok="f" gradientshapeok="t" o:connecttype="rect"/>
         <o:lock v:ext="edit" aspectratio="t"/>
       </v:shapetype>
-      <v:shape id="_x0000_i1214" type="#_x0000_t75" alt="Email with solid fill" style="width:18pt;height:19.7pt;visibility:visible" o:gfxdata="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" o:bullet="t">
+      <v:shape id="_x0000_i1096" type="#_x0000_t75" alt="Email with solid fill" style="width:18.8pt;height:20.35pt;visibility:visible" o:gfxdata="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" o:bullet="t">
         <v:imagedata r:id="rId1" o:title="" cropbottom="-333f" cropleft="-1752f" cropright="-2103f"/>
       </v:shape>
     </w:pict>
   </w:numPicBullet>
   <w:numPicBullet w:numPicBulletId="1">
     <w:pict>
-      <v:shape id="_x0000_i1215" type="#_x0000_t75" style="width:37.7pt;height:37.7pt;visibility:visible;mso-wrap-style:square" o:bullet="t">
+      <v:shape id="_x0000_i1097" type="#_x0000_t75" style="width:37.55pt;height:37.55pt;visibility:visible;mso-wrap-style:square" o:bullet="t">
         <v:imagedata r:id="rId2" o:title=""/>
       </v:shape>
     </w:pict>

</xml_diff>

<commit_message>
Fixed Undergraduation to Graduation
</commit_message>
<xml_diff>
--- a/Resume.docx
+++ b/Resume.docx
@@ -360,7 +360,7 @@
       </w:pPr>
       <w:r>
         <w:pict w14:anchorId="36463EE3">
-          <v:shape id="Graphic 5" o:spid="_x0000_i1027" type="#_x0000_t75" alt="Email with solid fill" style="width:20.7pt;height:20.7pt;visibility:visible" o:gfxdata="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">
+          <v:shape id="Graphic 5" o:spid="_x0000_i1027" type="#_x0000_t75" alt="Email with solid fill" style="width:21pt;height:21pt;visibility:visible" o:gfxdata="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">
             <v:imagedata r:id="rId8" o:title="" cropbottom="-333f" cropleft="-1752f" cropright="-2103f"/>
           </v:shape>
         </w:pict>
@@ -583,7 +583,7 @@
       </w:pPr>
       <w:r>
         <w:pict w14:anchorId="6A62C1B3">
-          <v:shape id="Picture 16" o:spid="_x0000_i1028" type="#_x0000_t75" style="width:16.85pt;height:16.85pt;visibility:visible;mso-wrap-style:square">
+          <v:shape id="Picture 16" o:spid="_x0000_i1028" type="#_x0000_t75" style="width:16.5pt;height:16.5pt;visibility:visible;mso-wrap-style:square">
             <v:imagedata r:id="rId14" o:title=""/>
           </v:shape>
         </w:pict>
@@ -671,7 +671,7 @@
           <w:sz w:val="28"/>
           <w:szCs w:val="28"/>
         </w:rPr>
-        <w:t>Under graduation</w:t>
+        <w:t>Graduation</w:t>
       </w:r>
     </w:p>
     <w:p>
@@ -2477,14 +2477,14 @@
         <v:path o:extrusionok="f" gradientshapeok="t" o:connecttype="rect"/>
         <o:lock v:ext="edit" aspectratio="t"/>
       </v:shapetype>
-      <v:shape id="_x0000_i1344" type="#_x0000_t75" alt="Email with solid fill" style="width:19.15pt;height:20.7pt;visibility:visible" o:gfxdata="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" o:bullet="t">
+      <v:shape id="_x0000_i1088" type="#_x0000_t75" alt="Email with solid fill" style="width:19.5pt;height:21pt;visibility:visible" o:gfxdata="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" o:bullet="t">
         <v:imagedata r:id="rId1" o:title="" cropbottom="-333f" cropleft="-1752f" cropright="-2103f"/>
       </v:shape>
     </w:pict>
   </w:numPicBullet>
   <w:numPicBullet w:numPicBulletId="1">
     <w:pict>
-      <v:shape id="_x0000_i1345" type="#_x0000_t75" style="width:37.55pt;height:37.55pt;visibility:visible;mso-wrap-style:square" o:bullet="t">
+      <v:shape id="_x0000_i1089" type="#_x0000_t75" style="width:37.5pt;height:37.5pt;visibility:visible;mso-wrap-style:square" o:bullet="t">
         <v:imagedata r:id="rId2" o:title=""/>
       </v:shape>
     </w:pict>

</xml_diff>